<commit_message>
Đang sửa báo cáo, còn phần Mô tả thuộc tính.
</commit_message>
<xml_diff>
--- a/Reports/Bia phu.docx
+++ b/Reports/Bia phu.docx
@@ -33,7 +33,7 @@
                     </pic:cNvPicPr>
                   </pic:nvPicPr>
                   <pic:blipFill>
-                    <a:blip r:embed="rId5">
+                    <a:blip r:embed="rId6">
                       <a:extLst>
                         <a:ext uri="{28A0092B-C50C-407E-A947-70E740481C1C}">
                           <a14:useLocalDpi xmlns:a14="http://schemas.microsoft.com/office/drawing/2010/main" val="0"/>
@@ -178,7 +178,7 @@
                     <pic:cNvPicPr/>
                   </pic:nvPicPr>
                   <pic:blipFill>
-                    <a:blip r:embed="rId6">
+                    <a:blip r:embed="rId7">
                       <a:extLst>
                         <a:ext uri="{28A0092B-C50C-407E-A947-70E740481C1C}">
                           <a14:useLocalDpi xmlns:a14="http://schemas.microsoft.com/office/drawing/2010/main" val="0"/>
@@ -204,8 +204,6 @@
           </wp:inline>
         </w:drawing>
       </w:r>
-      <w:bookmarkStart w:id="0" w:name="_GoBack"/>
-      <w:bookmarkEnd w:id="0"/>
     </w:p>
     <w:p/>
     <w:p>
@@ -268,7 +266,41 @@
       <w:pPr>
         <w:tabs>
           <w:tab w:val="left" w:pos="567"/>
-          <w:tab w:val="left" w:pos="1418"/>
+          <w:tab w:val="center" w:pos="4536"/>
+        </w:tabs>
+        <w:spacing w:after="0"/>
+        <w:rPr>
+          <w:b/>
+          <w:sz w:val="28"/>
+          <w:szCs w:val="28"/>
+        </w:rPr>
+      </w:pPr>
+      <w:r>
+        <w:rPr>
+          <w:b/>
+        </w:rPr>
+        <w:tab/>
+      </w:r>
+      <w:r>
+        <w:rPr>
+          <w:b/>
+        </w:rPr>
+        <w:tab/>
+      </w:r>
+      <w:r>
+        <w:rPr>
+          <w:b/>
+          <w:sz w:val="28"/>
+          <w:szCs w:val="28"/>
+        </w:rPr>
+        <w:t>XÂY DỰNG HỆ THỐNG THÔNG TIN ĐỊA LÝ</w:t>
+      </w:r>
+    </w:p>
+    <w:p>
+      <w:pPr>
+        <w:tabs>
+          <w:tab w:val="left" w:pos="567"/>
+          <w:tab w:val="center" w:pos="4536"/>
         </w:tabs>
         <w:spacing w:after="0"/>
         <w:rPr>
@@ -281,45 +313,60 @@
       <w:r>
         <w:rPr>
           <w:b/>
-        </w:rPr>
-        <w:tab/>
-      </w:r>
-      <w:r>
-        <w:rPr>
-          <w:b/>
-        </w:rPr>
-        <w:tab/>
-      </w:r>
-      <w:r>
-        <w:rPr>
-          <w:b/>
           <w:sz w:val="28"/>
           <w:szCs w:val="28"/>
         </w:rPr>
-        <w:t>GIS – QUẢN LÝ GIAO THÔNG THÀNH PHỐ CẦN THƠ</w:t>
+        <w:tab/>
+      </w:r>
+      <w:r>
+        <w:rPr>
+          <w:b/>
+          <w:sz w:val="28"/>
+          <w:szCs w:val="28"/>
+        </w:rPr>
+        <w:tab/>
+        <w:t>VỀ HẠ TẦ</w:t>
+      </w:r>
+      <w:bookmarkStart w:id="0" w:name="_GoBack"/>
+      <w:bookmarkEnd w:id="0"/>
+      <w:r>
+        <w:rPr>
+          <w:b/>
+          <w:sz w:val="28"/>
+          <w:szCs w:val="28"/>
+        </w:rPr>
+        <w:t>NG GIAO THÔNG</w:t>
       </w:r>
     </w:p>
     <w:p>
       <w:pPr>
         <w:tabs>
-          <w:tab w:val="left" w:pos="1418"/>
+          <w:tab w:val="center" w:pos="4536"/>
         </w:tabs>
         <w:spacing w:after="0"/>
+        <w:rPr>
+          <w:b/>
+          <w:smallCaps/>
+          <w:sz w:val="40"/>
+          <w:szCs w:val="40"/>
+        </w:rPr>
+      </w:pPr>
+      <w:r>
         <w:rPr>
           <w:b/>
           <w:smallCaps/>
           <w:sz w:val="28"/>
           <w:szCs w:val="28"/>
         </w:rPr>
-      </w:pPr>
+        <w:tab/>
+      </w:r>
       <w:r>
         <w:rPr>
           <w:b/>
           <w:smallCaps/>
-          <w:sz w:val="28"/>
-          <w:szCs w:val="28"/>
-        </w:rPr>
-        <w:tab/>
+          <w:sz w:val="40"/>
+          <w:szCs w:val="40"/>
+        </w:rPr>
         <w:t>Phân hệ giao thông bộ</w:t>
       </w:r>
     </w:p>
@@ -569,6 +616,11 @@
     </w:p>
     <w:p>
       <w:pPr>
+        <w:pStyle w:val="ListParagraph"/>
+        <w:numPr>
+          <w:ilvl w:val="0"/>
+          <w:numId w:val="1"/>
+        </w:numPr>
         <w:tabs>
           <w:tab w:val="left" w:pos="1418"/>
           <w:tab w:val="left" w:pos="3828"/>
@@ -586,19 +638,16 @@
           <w:sz w:val="24"/>
           <w:szCs w:val="24"/>
         </w:rPr>
-        <w:tab/>
-      </w:r>
-      <w:r>
-        <w:rPr>
-          <w:b/>
-          <w:sz w:val="24"/>
-          <w:szCs w:val="24"/>
-        </w:rPr>
-        <w:t>1</w:t>
-      </w:r>
-    </w:p>
-    <w:p>
-      <w:pPr>
+        <w:t>TS. Phạm Thị Xuân Lộc</w:t>
+      </w:r>
+    </w:p>
+    <w:p>
+      <w:pPr>
+        <w:pStyle w:val="ListParagraph"/>
+        <w:numPr>
+          <w:ilvl w:val="0"/>
+          <w:numId w:val="1"/>
+        </w:numPr>
         <w:tabs>
           <w:tab w:val="left" w:pos="1418"/>
           <w:tab w:val="left" w:pos="3828"/>
@@ -616,19 +665,16 @@
           <w:sz w:val="24"/>
           <w:szCs w:val="24"/>
         </w:rPr>
-        <w:tab/>
-      </w:r>
-      <w:r>
-        <w:rPr>
-          <w:b/>
-          <w:sz w:val="24"/>
-          <w:szCs w:val="24"/>
-        </w:rPr>
-        <w:t>2</w:t>
-      </w:r>
-    </w:p>
-    <w:p>
-      <w:pPr>
+        <w:t>ThS. Phan Tấn Tài</w:t>
+      </w:r>
+    </w:p>
+    <w:p>
+      <w:pPr>
+        <w:pStyle w:val="ListParagraph"/>
+        <w:numPr>
+          <w:ilvl w:val="0"/>
+          <w:numId w:val="1"/>
+        </w:numPr>
         <w:tabs>
           <w:tab w:val="left" w:pos="1418"/>
           <w:tab w:val="left" w:pos="3828"/>
@@ -646,15 +692,7 @@
           <w:sz w:val="24"/>
           <w:szCs w:val="24"/>
         </w:rPr>
-        <w:tab/>
-      </w:r>
-      <w:r>
-        <w:rPr>
-          <w:b/>
-          <w:sz w:val="24"/>
-          <w:szCs w:val="24"/>
-        </w:rPr>
-        <w:t>3</w:t>
+        <w:t>TS. Phạm Nguyên Khang</w:t>
       </w:r>
     </w:p>
     <w:p/>
@@ -667,6 +705,103 @@
     </w:sectPr>
   </w:body>
 </w:document>
+</file>
+
+<file path=word/numbering.xml><?xml version="1.0" encoding="utf-8"?>
+<w:numbering xmlns:wpc="http://schemas.microsoft.com/office/word/2010/wordprocessingCanvas" xmlns:mc="http://schemas.openxmlformats.org/markup-compatibility/2006" xmlns:o="urn:schemas-microsoft-com:office:office" xmlns:r="http://schemas.openxmlformats.org/officeDocument/2006/relationships" xmlns:m="http://schemas.openxmlformats.org/officeDocument/2006/math" xmlns:v="urn:schemas-microsoft-com:vml" xmlns:wp14="http://schemas.microsoft.com/office/word/2010/wordprocessingDrawing" xmlns:wp="http://schemas.openxmlformats.org/drawingml/2006/wordprocessingDrawing" xmlns:w10="urn:schemas-microsoft-com:office:word" xmlns:w="http://schemas.openxmlformats.org/wordprocessingml/2006/main" xmlns:w14="http://schemas.microsoft.com/office/word/2010/wordml" xmlns:wpg="http://schemas.microsoft.com/office/word/2010/wordprocessingGroup" xmlns:wpi="http://schemas.microsoft.com/office/word/2010/wordprocessingInk" xmlns:wne="http://schemas.microsoft.com/office/word/2006/wordml" xmlns:wps="http://schemas.microsoft.com/office/word/2010/wordprocessingShape" mc:Ignorable="w14 wp14">
+  <w:abstractNum w:abstractNumId="0">
+    <w:nsid w:val="21D100AF"/>
+    <w:multiLevelType w:val="hybridMultilevel"/>
+    <w:tmpl w:val="7E309C90"/>
+    <w:lvl w:ilvl="0" w:tplc="AF6A276A">
+      <w:start w:val="1"/>
+      <w:numFmt w:val="decimal"/>
+      <w:lvlText w:val="%1."/>
+      <w:lvlJc w:val="left"/>
+      <w:pPr>
+        <w:ind w:left="1785" w:hanging="360"/>
+      </w:pPr>
+      <w:rPr>
+        <w:rFonts w:hint="default"/>
+      </w:rPr>
+    </w:lvl>
+    <w:lvl w:ilvl="1" w:tplc="04090019" w:tentative="1">
+      <w:start w:val="1"/>
+      <w:numFmt w:val="lowerLetter"/>
+      <w:lvlText w:val="%2."/>
+      <w:lvlJc w:val="left"/>
+      <w:pPr>
+        <w:ind w:left="2505" w:hanging="360"/>
+      </w:pPr>
+    </w:lvl>
+    <w:lvl w:ilvl="2" w:tplc="0409001B" w:tentative="1">
+      <w:start w:val="1"/>
+      <w:numFmt w:val="lowerRoman"/>
+      <w:lvlText w:val="%3."/>
+      <w:lvlJc w:val="right"/>
+      <w:pPr>
+        <w:ind w:left="3225" w:hanging="180"/>
+      </w:pPr>
+    </w:lvl>
+    <w:lvl w:ilvl="3" w:tplc="0409000F" w:tentative="1">
+      <w:start w:val="1"/>
+      <w:numFmt w:val="decimal"/>
+      <w:lvlText w:val="%4."/>
+      <w:lvlJc w:val="left"/>
+      <w:pPr>
+        <w:ind w:left="3945" w:hanging="360"/>
+      </w:pPr>
+    </w:lvl>
+    <w:lvl w:ilvl="4" w:tplc="04090019" w:tentative="1">
+      <w:start w:val="1"/>
+      <w:numFmt w:val="lowerLetter"/>
+      <w:lvlText w:val="%5."/>
+      <w:lvlJc w:val="left"/>
+      <w:pPr>
+        <w:ind w:left="4665" w:hanging="360"/>
+      </w:pPr>
+    </w:lvl>
+    <w:lvl w:ilvl="5" w:tplc="0409001B" w:tentative="1">
+      <w:start w:val="1"/>
+      <w:numFmt w:val="lowerRoman"/>
+      <w:lvlText w:val="%6."/>
+      <w:lvlJc w:val="right"/>
+      <w:pPr>
+        <w:ind w:left="5385" w:hanging="180"/>
+      </w:pPr>
+    </w:lvl>
+    <w:lvl w:ilvl="6" w:tplc="0409000F" w:tentative="1">
+      <w:start w:val="1"/>
+      <w:numFmt w:val="decimal"/>
+      <w:lvlText w:val="%7."/>
+      <w:lvlJc w:val="left"/>
+      <w:pPr>
+        <w:ind w:left="6105" w:hanging="360"/>
+      </w:pPr>
+    </w:lvl>
+    <w:lvl w:ilvl="7" w:tplc="04090019" w:tentative="1">
+      <w:start w:val="1"/>
+      <w:numFmt w:val="lowerLetter"/>
+      <w:lvlText w:val="%8."/>
+      <w:lvlJc w:val="left"/>
+      <w:pPr>
+        <w:ind w:left="6825" w:hanging="360"/>
+      </w:pPr>
+    </w:lvl>
+    <w:lvl w:ilvl="8" w:tplc="0409001B" w:tentative="1">
+      <w:start w:val="1"/>
+      <w:numFmt w:val="lowerRoman"/>
+      <w:lvlText w:val="%9."/>
+      <w:lvlJc w:val="right"/>
+      <w:pPr>
+        <w:ind w:left="7545" w:hanging="180"/>
+      </w:pPr>
+    </w:lvl>
+  </w:abstractNum>
+  <w:num w:numId="1">
+    <w:abstractNumId w:val="0"/>
+  </w:num>
+</w:numbering>
 </file>
 
 <file path=word/styles.xml><?xml version="1.0" encoding="utf-8"?>
@@ -891,6 +1026,17 @@
       <w:szCs w:val="16"/>
     </w:rPr>
   </w:style>
+  <w:style w:type="paragraph" w:styleId="ListParagraph">
+    <w:name w:val="List Paragraph"/>
+    <w:basedOn w:val="Normal"/>
+    <w:uiPriority w:val="34"/>
+    <w:qFormat/>
+    <w:rsid w:val="00450166"/>
+    <w:pPr>
+      <w:ind w:left="720"/>
+      <w:contextualSpacing/>
+    </w:pPr>
+  </w:style>
 </w:styles>
 </file>
 
@@ -1115,6 +1261,17 @@
       <w:sz w:val="16"/>
       <w:szCs w:val="16"/>
     </w:rPr>
+  </w:style>
+  <w:style w:type="paragraph" w:styleId="ListParagraph">
+    <w:name w:val="List Paragraph"/>
+    <w:basedOn w:val="Normal"/>
+    <w:uiPriority w:val="34"/>
+    <w:qFormat/>
+    <w:rsid w:val="00450166"/>
+    <w:pPr>
+      <w:ind w:left="720"/>
+      <w:contextualSpacing/>
+    </w:pPr>
   </w:style>
 </w:styles>
 </file>

</xml_diff>

<commit_message>
Xong quyển báo cáo
</commit_message>
<xml_diff>
--- a/Reports/Bia phu.docx
+++ b/Reports/Bia phu.docx
@@ -264,85 +264,55 @@
     </w:p>
     <w:p>
       <w:pPr>
-        <w:tabs>
-          <w:tab w:val="left" w:pos="567"/>
-          <w:tab w:val="center" w:pos="4536"/>
-        </w:tabs>
         <w:spacing w:after="0"/>
-        <w:rPr>
-          <w:b/>
-          <w:sz w:val="28"/>
-          <w:szCs w:val="28"/>
-        </w:rPr>
-      </w:pPr>
-      <w:r>
-        <w:rPr>
-          <w:b/>
-        </w:rPr>
-        <w:tab/>
-      </w:r>
-      <w:r>
-        <w:rPr>
-          <w:b/>
-        </w:rPr>
-        <w:tab/>
-      </w:r>
-      <w:r>
-        <w:rPr>
-          <w:b/>
-          <w:sz w:val="28"/>
-          <w:szCs w:val="28"/>
+        <w:jc w:val="center"/>
+        <w:rPr>
+          <w:b/>
+          <w:sz w:val="32"/>
+          <w:szCs w:val="32"/>
+        </w:rPr>
+      </w:pPr>
+      <w:bookmarkStart w:id="0" w:name="_GoBack"/>
+      <w:r>
+        <w:rPr>
+          <w:b/>
+          <w:sz w:val="32"/>
+          <w:szCs w:val="32"/>
         </w:rPr>
         <w:t>XÂY DỰNG HỆ THỐNG THÔNG TIN ĐỊA LÝ</w:t>
       </w:r>
     </w:p>
     <w:p>
       <w:pPr>
-        <w:tabs>
-          <w:tab w:val="left" w:pos="567"/>
-          <w:tab w:val="center" w:pos="4536"/>
-        </w:tabs>
         <w:spacing w:after="0"/>
-        <w:rPr>
-          <w:b/>
-          <w:sz w:val="28"/>
-          <w:szCs w:val="28"/>
-          <w:u w:val="single"/>
-        </w:rPr>
-      </w:pPr>
-      <w:r>
-        <w:rPr>
-          <w:b/>
-          <w:sz w:val="28"/>
-          <w:szCs w:val="28"/>
-        </w:rPr>
-        <w:tab/>
-      </w:r>
-      <w:r>
-        <w:rPr>
-          <w:b/>
-          <w:sz w:val="28"/>
-          <w:szCs w:val="28"/>
-        </w:rPr>
-        <w:tab/>
-        <w:t>VỀ HẠ TẦ</w:t>
-      </w:r>
-      <w:bookmarkStart w:id="0" w:name="_GoBack"/>
-      <w:bookmarkEnd w:id="0"/>
-      <w:r>
-        <w:rPr>
-          <w:b/>
-          <w:sz w:val="28"/>
-          <w:szCs w:val="28"/>
-        </w:rPr>
-        <w:t>NG GIAO THÔNG</w:t>
-      </w:r>
-    </w:p>
-    <w:p>
-      <w:pPr>
-        <w:tabs>
-          <w:tab w:val="center" w:pos="4536"/>
-        </w:tabs>
+        <w:jc w:val="center"/>
+        <w:rPr>
+          <w:b/>
+          <w:smallCaps/>
+          <w:sz w:val="32"/>
+          <w:szCs w:val="32"/>
+        </w:rPr>
+      </w:pPr>
+      <w:r>
+        <w:rPr>
+          <w:b/>
+          <w:sz w:val="32"/>
+          <w:szCs w:val="32"/>
+        </w:rPr>
+        <w:t>VỀ HẠ TẦNG GIAO THÔNG</w:t>
+      </w:r>
+      <w:r>
+        <w:rPr>
+          <w:b/>
+          <w:sz w:val="32"/>
+          <w:szCs w:val="32"/>
+        </w:rPr>
+        <w:t xml:space="preserve"> BỘ THÀNH PHỐ CẦN THƠ</w:t>
+      </w:r>
+    </w:p>
+    <w:bookmarkEnd w:id="0"/>
+    <w:p>
+      <w:pPr>
         <w:spacing w:after="0"/>
         <w:rPr>
           <w:b/>
@@ -351,24 +321,6 @@
           <w:szCs w:val="40"/>
         </w:rPr>
       </w:pPr>
-      <w:r>
-        <w:rPr>
-          <w:b/>
-          <w:smallCaps/>
-          <w:sz w:val="28"/>
-          <w:szCs w:val="28"/>
-        </w:rPr>
-        <w:tab/>
-      </w:r>
-      <w:r>
-        <w:rPr>
-          <w:b/>
-          <w:smallCaps/>
-          <w:sz w:val="40"/>
-          <w:szCs w:val="40"/>
-        </w:rPr>
-        <w:t>Phân hệ giao thông bộ</w:t>
-      </w:r>
     </w:p>
     <w:p/>
     <w:p/>

</xml_diff>